<commit_message>
Añadidos controles a la memoria y el proyecto
</commit_message>
<xml_diff>
--- a/Pedro Casas - Adrián Vaquero - P1 Inteligencia Artificial.docx
+++ b/Pedro Casas - Adrián Vaquero - P1 Inteligencia Artificial.docx
@@ -13,8 +13,6 @@
           <w:szCs w:val="24"/>
         </w:rPr>
       </w:pPr>
-      <w:bookmarkStart w:id="0" w:name="_GoBack"/>
-      <w:bookmarkEnd w:id="0"/>
       <w:r>
         <w:rPr>
           <w:rFonts w:ascii="Times New Roman" w:hAnsi="Times New Roman" w:cs="Times New Roman"/>
@@ -822,7 +820,7 @@
             </w:rPr>
             <w:fldChar w:fldCharType="separate"/>
           </w:r>
-          <w:hyperlink w:anchor="_Toc24547912" w:history="1">
+          <w:hyperlink w:anchor="_Toc24571912" w:history="1">
             <w:r>
               <w:rPr>
                 <w:rStyle w:val="Hipervnculo"/>
@@ -883,7 +881,7 @@
                 <w:sz w:val="24"/>
                 <w:szCs w:val="24"/>
               </w:rPr>
-              <w:instrText xml:space="preserve"> PAGEREF _Toc24547912 \h </w:instrText>
+              <w:instrText xml:space="preserve"> PAGEREF _Toc24571912 \h </w:instrText>
             </w:r>
             <w:r>
               <w:rPr>
@@ -937,7 +935,7 @@
               <w:lang w:eastAsia="es-ES"/>
             </w:rPr>
           </w:pPr>
-          <w:hyperlink w:anchor="_Toc24547913" w:history="1">
+          <w:hyperlink w:anchor="_Toc24571913" w:history="1">
             <w:r>
               <w:rPr>
                 <w:rStyle w:val="Hipervnculo"/>
@@ -996,7 +994,7 @@
                 <w:sz w:val="24"/>
                 <w:szCs w:val="24"/>
               </w:rPr>
-              <w:instrText xml:space="preserve"> PAGEREF _Toc24547913 \h </w:instrText>
+              <w:instrText xml:space="preserve"> PAGEREF _Toc24571913 \h </w:instrText>
             </w:r>
             <w:r>
               <w:rPr>
@@ -1042,6 +1040,7 @@
         <w:p>
           <w:pPr>
             <w:pStyle w:val="TDC2"/>
+            <w:spacing w:after="120"/>
             <w:rPr>
               <w:rFonts w:ascii="Times New Roman" w:eastAsiaTheme="minorEastAsia" w:hAnsi="Times New Roman" w:cs="Times New Roman"/>
               <w:noProof/>
@@ -1050,7 +1049,7 @@
               <w:lang w:eastAsia="es-ES"/>
             </w:rPr>
           </w:pPr>
-          <w:hyperlink w:anchor="_Toc24547914" w:history="1">
+          <w:hyperlink w:anchor="_Toc24571914" w:history="1">
             <w:r>
               <w:rPr>
                 <w:rStyle w:val="Hipervnculo"/>
@@ -1089,7 +1088,7 @@
                 <w:sz w:val="24"/>
                 <w:szCs w:val="24"/>
               </w:rPr>
-              <w:instrText xml:space="preserve"> PAGEREF _Toc24547914 \h </w:instrText>
+              <w:instrText xml:space="preserve"> PAGEREF _Toc24571914 \h </w:instrText>
             </w:r>
             <w:r>
               <w:rPr>
@@ -1135,6 +1134,7 @@
         <w:p>
           <w:pPr>
             <w:pStyle w:val="TDC2"/>
+            <w:spacing w:after="120"/>
             <w:rPr>
               <w:rFonts w:ascii="Times New Roman" w:eastAsiaTheme="minorEastAsia" w:hAnsi="Times New Roman" w:cs="Times New Roman"/>
               <w:noProof/>
@@ -1143,7 +1143,7 @@
               <w:lang w:eastAsia="es-ES"/>
             </w:rPr>
           </w:pPr>
-          <w:hyperlink w:anchor="_Toc24547915" w:history="1">
+          <w:hyperlink w:anchor="_Toc24571915" w:history="1">
             <w:r>
               <w:rPr>
                 <w:rStyle w:val="Hipervnculo"/>
@@ -1152,19 +1152,7 @@
                 <w:sz w:val="24"/>
                 <w:szCs w:val="24"/>
               </w:rPr>
-              <w:t>La función</w:t>
-            </w:r>
-            <w:r>
-              <w:rPr>
-                <w:rStyle w:val="Hipervnculo"/>
-                <w:rFonts w:ascii="Times New Roman" w:hAnsi="Times New Roman" w:cs="Times New Roman"/>
-                <w:i/>
-                <w:iCs/>
-                <w:noProof/>
-                <w:sz w:val="24"/>
-                <w:szCs w:val="24"/>
-              </w:rPr>
-              <w:t xml:space="preserve"> AlgoritmoQ</w:t>
+              <w:t>Controles</w:t>
             </w:r>
             <w:r>
               <w:rPr>
@@ -1194,7 +1182,7 @@
                 <w:sz w:val="24"/>
                 <w:szCs w:val="24"/>
               </w:rPr>
-              <w:instrText xml:space="preserve"> PAGEREF _Toc24547915 \h </w:instrText>
+              <w:instrText xml:space="preserve"> PAGEREF _Toc24571915 \h </w:instrText>
             </w:r>
             <w:r>
               <w:rPr>
@@ -1240,6 +1228,7 @@
         <w:p>
           <w:pPr>
             <w:pStyle w:val="TDC2"/>
+            <w:spacing w:after="120"/>
             <w:rPr>
               <w:rFonts w:ascii="Times New Roman" w:eastAsiaTheme="minorEastAsia" w:hAnsi="Times New Roman" w:cs="Times New Roman"/>
               <w:noProof/>
@@ -1248,7 +1237,7 @@
               <w:lang w:eastAsia="es-ES"/>
             </w:rPr>
           </w:pPr>
-          <w:hyperlink w:anchor="_Toc24547916" w:history="1">
+          <w:hyperlink w:anchor="_Toc24571916" w:history="1">
             <w:r>
               <w:rPr>
                 <w:rStyle w:val="Hipervnculo"/>
@@ -1257,7 +1246,7 @@
                 <w:sz w:val="24"/>
                 <w:szCs w:val="24"/>
               </w:rPr>
-              <w:t>Las funciones</w:t>
+              <w:t>La función</w:t>
             </w:r>
             <w:r>
               <w:rPr>
@@ -1269,29 +1258,7 @@
                 <w:sz w:val="24"/>
                 <w:szCs w:val="24"/>
               </w:rPr>
-              <w:t xml:space="preserve"> LeerFichero</w:t>
-            </w:r>
-            <w:r>
-              <w:rPr>
-                <w:rStyle w:val="Hipervnculo"/>
-                <w:rFonts w:ascii="Times New Roman" w:hAnsi="Times New Roman" w:cs="Times New Roman"/>
-                <w:noProof/>
-                <w:sz w:val="24"/>
-                <w:szCs w:val="24"/>
-              </w:rPr>
-              <w:t xml:space="preserve"> y </w:t>
-            </w:r>
-            <w:r>
-              <w:rPr>
-                <w:rStyle w:val="Hipervnculo"/>
-                <w:rFonts w:ascii="Times New Roman" w:hAnsi="Times New Roman" w:cs="Times New Roman"/>
-                <w:i/>
-                <w:iCs/>
-                <w:noProof/>
-                <w:sz w:val="24"/>
-                <w:szCs w:val="24"/>
-              </w:rPr>
-              <w:t>EscribirFichero</w:t>
+              <w:t xml:space="preserve"> AlgoritmoQ</w:t>
             </w:r>
             <w:r>
               <w:rPr>
@@ -1321,7 +1288,7 @@
                 <w:sz w:val="24"/>
                 <w:szCs w:val="24"/>
               </w:rPr>
-              <w:instrText xml:space="preserve"> PAGEREF _Toc24547916 \h </w:instrText>
+              <w:instrText xml:space="preserve"> PAGEREF _Toc24571916 \h </w:instrText>
             </w:r>
             <w:r>
               <w:rPr>
@@ -1367,6 +1334,7 @@
         <w:p>
           <w:pPr>
             <w:pStyle w:val="TDC2"/>
+            <w:spacing w:after="120"/>
             <w:rPr>
               <w:rFonts w:ascii="Times New Roman" w:eastAsiaTheme="minorEastAsia" w:hAnsi="Times New Roman" w:cs="Times New Roman"/>
               <w:noProof/>
@@ -1375,7 +1343,7 @@
               <w:lang w:eastAsia="es-ES"/>
             </w:rPr>
           </w:pPr>
-          <w:hyperlink w:anchor="_Toc24547917" w:history="1">
+          <w:hyperlink w:anchor="_Toc24571917" w:history="1">
             <w:r>
               <w:rPr>
                 <w:rStyle w:val="Hipervnculo"/>
@@ -1384,7 +1352,7 @@
                 <w:sz w:val="24"/>
                 <w:szCs w:val="24"/>
               </w:rPr>
-              <w:t xml:space="preserve">La función </w:t>
+              <w:t>Las funciones</w:t>
             </w:r>
             <w:r>
               <w:rPr>
@@ -1396,6 +1364,134 @@
                 <w:sz w:val="24"/>
                 <w:szCs w:val="24"/>
               </w:rPr>
+              <w:t xml:space="preserve"> LeerFichero</w:t>
+            </w:r>
+            <w:r>
+              <w:rPr>
+                <w:rStyle w:val="Hipervnculo"/>
+                <w:rFonts w:ascii="Times New Roman" w:hAnsi="Times New Roman" w:cs="Times New Roman"/>
+                <w:noProof/>
+                <w:sz w:val="24"/>
+                <w:szCs w:val="24"/>
+              </w:rPr>
+              <w:t xml:space="preserve"> y </w:t>
+            </w:r>
+            <w:r>
+              <w:rPr>
+                <w:rStyle w:val="Hipervnculo"/>
+                <w:rFonts w:ascii="Times New Roman" w:hAnsi="Times New Roman" w:cs="Times New Roman"/>
+                <w:i/>
+                <w:iCs/>
+                <w:noProof/>
+                <w:sz w:val="24"/>
+                <w:szCs w:val="24"/>
+              </w:rPr>
+              <w:t>EscribirFichero</w:t>
+            </w:r>
+            <w:r>
+              <w:rPr>
+                <w:rFonts w:ascii="Times New Roman" w:hAnsi="Times New Roman" w:cs="Times New Roman"/>
+                <w:noProof/>
+                <w:webHidden/>
+                <w:sz w:val="24"/>
+                <w:szCs w:val="24"/>
+              </w:rPr>
+              <w:tab/>
+            </w:r>
+            <w:r>
+              <w:rPr>
+                <w:rFonts w:ascii="Times New Roman" w:hAnsi="Times New Roman" w:cs="Times New Roman"/>
+                <w:noProof/>
+                <w:webHidden/>
+                <w:sz w:val="24"/>
+                <w:szCs w:val="24"/>
+              </w:rPr>
+              <w:fldChar w:fldCharType="begin"/>
+            </w:r>
+            <w:r>
+              <w:rPr>
+                <w:rFonts w:ascii="Times New Roman" w:hAnsi="Times New Roman" w:cs="Times New Roman"/>
+                <w:noProof/>
+                <w:webHidden/>
+                <w:sz w:val="24"/>
+                <w:szCs w:val="24"/>
+              </w:rPr>
+              <w:instrText xml:space="preserve"> PAGEREF _Toc24571917 \h </w:instrText>
+            </w:r>
+            <w:r>
+              <w:rPr>
+                <w:rFonts w:ascii="Times New Roman" w:hAnsi="Times New Roman" w:cs="Times New Roman"/>
+                <w:noProof/>
+                <w:webHidden/>
+                <w:sz w:val="24"/>
+                <w:szCs w:val="24"/>
+              </w:rPr>
+            </w:r>
+            <w:r>
+              <w:rPr>
+                <w:rFonts w:ascii="Times New Roman" w:hAnsi="Times New Roman" w:cs="Times New Roman"/>
+                <w:noProof/>
+                <w:webHidden/>
+                <w:sz w:val="24"/>
+                <w:szCs w:val="24"/>
+              </w:rPr>
+              <w:fldChar w:fldCharType="separate"/>
+            </w:r>
+            <w:r>
+              <w:rPr>
+                <w:rFonts w:ascii="Times New Roman" w:hAnsi="Times New Roman" w:cs="Times New Roman"/>
+                <w:noProof/>
+                <w:webHidden/>
+                <w:sz w:val="24"/>
+                <w:szCs w:val="24"/>
+              </w:rPr>
+              <w:t>2</w:t>
+            </w:r>
+            <w:r>
+              <w:rPr>
+                <w:rFonts w:ascii="Times New Roman" w:hAnsi="Times New Roman" w:cs="Times New Roman"/>
+                <w:noProof/>
+                <w:webHidden/>
+                <w:sz w:val="24"/>
+                <w:szCs w:val="24"/>
+              </w:rPr>
+              <w:fldChar w:fldCharType="end"/>
+            </w:r>
+          </w:hyperlink>
+        </w:p>
+        <w:p>
+          <w:pPr>
+            <w:pStyle w:val="TDC2"/>
+            <w:spacing w:after="120"/>
+            <w:rPr>
+              <w:rFonts w:ascii="Times New Roman" w:eastAsiaTheme="minorEastAsia" w:hAnsi="Times New Roman" w:cs="Times New Roman"/>
+              <w:noProof/>
+              <w:sz w:val="24"/>
+              <w:szCs w:val="24"/>
+              <w:lang w:eastAsia="es-ES"/>
+            </w:rPr>
+          </w:pPr>
+          <w:hyperlink w:anchor="_Toc24571918" w:history="1">
+            <w:r>
+              <w:rPr>
+                <w:rStyle w:val="Hipervnculo"/>
+                <w:rFonts w:ascii="Times New Roman" w:hAnsi="Times New Roman" w:cs="Times New Roman"/>
+                <w:noProof/>
+                <w:sz w:val="24"/>
+                <w:szCs w:val="24"/>
+              </w:rPr>
+              <w:t xml:space="preserve">La función </w:t>
+            </w:r>
+            <w:r>
+              <w:rPr>
+                <w:rStyle w:val="Hipervnculo"/>
+                <w:rFonts w:ascii="Times New Roman" w:hAnsi="Times New Roman" w:cs="Times New Roman"/>
+                <w:i/>
+                <w:iCs/>
+                <w:noProof/>
+                <w:sz w:val="24"/>
+                <w:szCs w:val="24"/>
+              </w:rPr>
               <w:t>GetNextMove</w:t>
             </w:r>
             <w:r>
@@ -1426,7 +1522,7 @@
                 <w:sz w:val="24"/>
                 <w:szCs w:val="24"/>
               </w:rPr>
-              <w:instrText xml:space="preserve"> PAGEREF _Toc24547917 \h </w:instrText>
+              <w:instrText xml:space="preserve"> PAGEREF _Toc24571918 \h </w:instrText>
             </w:r>
             <w:r>
               <w:rPr>
@@ -1455,7 +1551,7 @@
                 <w:sz w:val="24"/>
                 <w:szCs w:val="24"/>
               </w:rPr>
-              <w:t>2</w:t>
+              <w:t>3</w:t>
             </w:r>
             <w:r>
               <w:rPr>
@@ -1480,7 +1576,7 @@
               <w:lang w:eastAsia="es-ES"/>
             </w:rPr>
           </w:pPr>
-          <w:hyperlink w:anchor="_Toc24547918" w:history="1">
+          <w:hyperlink w:anchor="_Toc24571919" w:history="1">
             <w:r>
               <w:rPr>
                 <w:rStyle w:val="Hipervnculo"/>
@@ -1539,7 +1635,7 @@
                 <w:sz w:val="24"/>
                 <w:szCs w:val="24"/>
               </w:rPr>
-              <w:instrText xml:space="preserve"> PAGEREF _Toc24547918 \h </w:instrText>
+              <w:instrText xml:space="preserve"> PAGEREF _Toc24571919 \h </w:instrText>
             </w:r>
             <w:r>
               <w:rPr>
@@ -1585,6 +1681,7 @@
         <w:p>
           <w:pPr>
             <w:pStyle w:val="TDC2"/>
+            <w:spacing w:after="120"/>
             <w:rPr>
               <w:rFonts w:ascii="Times New Roman" w:eastAsiaTheme="minorEastAsia" w:hAnsi="Times New Roman" w:cs="Times New Roman"/>
               <w:noProof/>
@@ -1593,7 +1690,7 @@
               <w:lang w:eastAsia="es-ES"/>
             </w:rPr>
           </w:pPr>
-          <w:hyperlink w:anchor="_Toc24547919" w:history="1">
+          <w:hyperlink w:anchor="_Toc24571920" w:history="1">
             <w:r>
               <w:rPr>
                 <w:rStyle w:val="Hipervnculo"/>
@@ -1632,7 +1729,7 @@
                 <w:sz w:val="24"/>
                 <w:szCs w:val="24"/>
               </w:rPr>
-              <w:instrText xml:space="preserve"> PAGEREF _Toc24547919 \h </w:instrText>
+              <w:instrText xml:space="preserve"> PAGEREF _Toc24571920 \h </w:instrText>
             </w:r>
             <w:r>
               <w:rPr>
@@ -1678,6 +1775,7 @@
         <w:p>
           <w:pPr>
             <w:pStyle w:val="TDC2"/>
+            <w:spacing w:after="120"/>
             <w:rPr>
               <w:rFonts w:ascii="Times New Roman" w:eastAsiaTheme="minorEastAsia" w:hAnsi="Times New Roman" w:cs="Times New Roman"/>
               <w:noProof/>
@@ -1686,7 +1784,7 @@
               <w:lang w:eastAsia="es-ES"/>
             </w:rPr>
           </w:pPr>
-          <w:hyperlink w:anchor="_Toc24547920" w:history="1">
+          <w:hyperlink w:anchor="_Toc24571921" w:history="1">
             <w:r>
               <w:rPr>
                 <w:rStyle w:val="Hipervnculo"/>
@@ -1737,7 +1835,7 @@
                 <w:sz w:val="24"/>
                 <w:szCs w:val="24"/>
               </w:rPr>
-              <w:instrText xml:space="preserve"> PAGEREF _Toc24547920 \h </w:instrText>
+              <w:instrText xml:space="preserve"> PAGEREF _Toc24571921 \h </w:instrText>
             </w:r>
             <w:r>
               <w:rPr>
@@ -1791,7 +1889,7 @@
               <w:lang w:eastAsia="es-ES"/>
             </w:rPr>
           </w:pPr>
-          <w:hyperlink w:anchor="_Toc24547921" w:history="1">
+          <w:hyperlink w:anchor="_Toc24571922" w:history="1">
             <w:r>
               <w:rPr>
                 <w:rStyle w:val="Hipervnculo"/>
@@ -1850,7 +1948,7 @@
                 <w:sz w:val="24"/>
                 <w:szCs w:val="24"/>
               </w:rPr>
-              <w:instrText xml:space="preserve"> PAGEREF _Toc24547921 \h </w:instrText>
+              <w:instrText xml:space="preserve"> PAGEREF _Toc24571922 \h </w:instrText>
             </w:r>
             <w:r>
               <w:rPr>
@@ -1879,7 +1977,7 @@
                 <w:sz w:val="24"/>
                 <w:szCs w:val="24"/>
               </w:rPr>
-              <w:t>3</w:t>
+              <w:t>4</w:t>
             </w:r>
             <w:r>
               <w:rPr>
@@ -2039,9 +2137,9 @@
           <w:szCs w:val="24"/>
         </w:rPr>
       </w:pPr>
-      <w:bookmarkStart w:id="1" w:name="_Descripción_del_algoritmo"/>
-      <w:bookmarkStart w:id="2" w:name="_Toc24547912"/>
-      <w:bookmarkEnd w:id="1"/>
+      <w:bookmarkStart w:id="0" w:name="_Descripción_del_algoritmo"/>
+      <w:bookmarkStart w:id="1" w:name="_Toc24571912"/>
+      <w:bookmarkEnd w:id="0"/>
       <w:r>
         <w:rPr>
           <w:rFonts w:ascii="Times New Roman" w:hAnsi="Times New Roman" w:cs="Times New Roman"/>
@@ -2051,7 +2149,7 @@
         <w:lastRenderedPageBreak/>
         <w:t>Descripción del algoritmo empleado para solucionar el problema.</w:t>
       </w:r>
-      <w:bookmarkEnd w:id="2"/>
+      <w:bookmarkEnd w:id="1"/>
       <w:r>
         <w:rPr>
           <w:rFonts w:ascii="Times New Roman" w:eastAsiaTheme="minorHAnsi" w:hAnsi="Times New Roman" w:cs="Times New Roman"/>
@@ -2482,7 +2580,7 @@
           <w:sz w:val="24"/>
           <w:szCs w:val="24"/>
         </w:rPr>
-        <w:t xml:space="preserve"> El cálculo del nuevo valor de calidad también depende dos parámetros predefinidos:</w:t>
+        <w:t xml:space="preserve"> El cálculo del nuevo valor de calidad también depende dos parámetros:</w:t>
       </w:r>
     </w:p>
     <w:p>
@@ -2524,7 +2622,17 @@
           <w:sz w:val="24"/>
           <w:szCs w:val="24"/>
         </w:rPr>
-        <w:t>: ratio de aprendizaje, define cuánto se conserva del valor Q actual y cuánto</w:t>
+        <w:t>: ratio de aprendizaje, d</w:t>
+      </w:r>
+      <w:bookmarkStart w:id="2" w:name="_GoBack"/>
+      <w:bookmarkEnd w:id="2"/>
+      <w:r>
+        <w:rPr>
+          <w:rFonts w:ascii="Times New Roman" w:hAnsi="Times New Roman" w:cs="Times New Roman"/>
+          <w:sz w:val="24"/>
+          <w:szCs w:val="24"/>
+        </w:rPr>
+        <w:t>efine cuánto se conserva del valor Q actual y cuánto</w:t>
       </w:r>
       <w:r>
         <w:rPr>
@@ -2906,7 +3014,7 @@
           <w:color w:val="222A35" w:themeColor="text2" w:themeShade="80"/>
         </w:rPr>
       </w:pPr>
-      <w:bookmarkStart w:id="3" w:name="_Toc24547913"/>
+      <w:bookmarkStart w:id="3" w:name="_Toc24571913"/>
       <w:r>
         <w:rPr>
           <w:rFonts w:ascii="Times New Roman" w:hAnsi="Times New Roman" w:cs="Times New Roman"/>
@@ -2952,7 +3060,7 @@
           <w:szCs w:val="24"/>
         </w:rPr>
       </w:pPr>
-      <w:bookmarkStart w:id="4" w:name="_Toc24547914"/>
+      <w:bookmarkStart w:id="4" w:name="_Toc24571914"/>
       <w:r>
         <w:rPr>
           <w:rFonts w:ascii="Times New Roman" w:hAnsi="Times New Roman" w:cs="Times New Roman"/>
@@ -3198,6 +3306,333 @@
           <w:szCs w:val="24"/>
         </w:rPr>
         <w:t>para decidir cuál será el siguiente movimiento del personaje.</w:t>
+      </w:r>
+    </w:p>
+    <w:p>
+      <w:pPr>
+        <w:pStyle w:val="Ttulo2"/>
+        <w:spacing w:after="240" w:line="240" w:lineRule="auto"/>
+        <w:ind w:firstLine="284"/>
+        <w:jc w:val="both"/>
+        <w:rPr>
+          <w:rFonts w:ascii="Times New Roman" w:hAnsi="Times New Roman" w:cs="Times New Roman"/>
+          <w:b/>
+          <w:bCs/>
+          <w:color w:val="auto"/>
+          <w:sz w:val="24"/>
+          <w:szCs w:val="24"/>
+        </w:rPr>
+      </w:pPr>
+      <w:bookmarkStart w:id="5" w:name="_Toc24571915"/>
+      <w:r>
+        <w:rPr>
+          <w:rFonts w:ascii="Times New Roman" w:hAnsi="Times New Roman" w:cs="Times New Roman"/>
+          <w:b/>
+          <w:bCs/>
+          <w:color w:val="auto"/>
+          <w:sz w:val="24"/>
+          <w:szCs w:val="24"/>
+        </w:rPr>
+        <w:lastRenderedPageBreak/>
+        <w:t>Controles</w:t>
+      </w:r>
+      <w:bookmarkEnd w:id="5"/>
+    </w:p>
+    <w:p>
+      <w:pPr>
+        <w:spacing w:after="240" w:line="240" w:lineRule="auto"/>
+        <w:ind w:firstLine="284"/>
+        <w:rPr>
+          <w:rFonts w:ascii="Times New Roman" w:hAnsi="Times New Roman" w:cs="Times New Roman"/>
+          <w:sz w:val="24"/>
+          <w:szCs w:val="24"/>
+        </w:rPr>
+      </w:pPr>
+      <w:r>
+        <w:rPr>
+          <w:rFonts w:ascii="Times New Roman" w:hAnsi="Times New Roman" w:cs="Times New Roman"/>
+          <w:sz w:val="24"/>
+          <w:szCs w:val="24"/>
+        </w:rPr>
+        <w:t>Nuestro algoritmo posee variables</w:t>
+      </w:r>
+      <w:r>
+        <w:rPr>
+          <w:rFonts w:ascii="Times New Roman" w:hAnsi="Times New Roman" w:cs="Times New Roman"/>
+          <w:sz w:val="24"/>
+          <w:szCs w:val="24"/>
+        </w:rPr>
+        <w:t xml:space="preserve"> que se usan como control del algoritmo y que pueden ser modificadas en el inspector de Unity. Estas variables tienen un valor por defecto definido por nosotros con el que sabemos que el programa funciona. Las variables son las siguientes:</w:t>
+      </w:r>
+    </w:p>
+    <w:p>
+      <w:pPr>
+        <w:pStyle w:val="Prrafodelista"/>
+        <w:numPr>
+          <w:ilvl w:val="0"/>
+          <w:numId w:val="18"/>
+        </w:numPr>
+        <w:spacing w:after="240" w:line="240" w:lineRule="auto"/>
+        <w:ind w:left="641" w:hanging="284"/>
+        <w:rPr>
+          <w:rFonts w:ascii="Times New Roman" w:hAnsi="Times New Roman" w:cs="Times New Roman"/>
+          <w:sz w:val="24"/>
+          <w:szCs w:val="24"/>
+        </w:rPr>
+      </w:pPr>
+      <w:r>
+        <w:rPr>
+          <w:rFonts w:ascii="Times New Roman" w:hAnsi="Times New Roman" w:cs="Times New Roman"/>
+          <w:sz w:val="24"/>
+          <w:szCs w:val="24"/>
+        </w:rPr>
+        <w:t>Número de episodios: indica cuántas veces el algoritmo tratará de llegar hasta la meta tomando decisiones al azar desde una posición inicial aleatoria.</w:t>
+      </w:r>
+      <w:r>
+        <w:rPr>
+          <w:rFonts w:ascii="Times New Roman" w:hAnsi="Times New Roman" w:cs="Times New Roman"/>
+          <w:sz w:val="24"/>
+          <w:szCs w:val="24"/>
+        </w:rPr>
+        <w:t xml:space="preserve"> Cuántos más episodios más precisa será la tabla</w:t>
+      </w:r>
+      <w:r>
+        <w:rPr>
+          <w:rFonts w:ascii="Times New Roman" w:hAnsi="Times New Roman" w:cs="Times New Roman"/>
+          <w:sz w:val="24"/>
+          <w:szCs w:val="24"/>
+        </w:rPr>
+        <w:t xml:space="preserve"> </w:t>
+      </w:r>
+      <w:r>
+        <w:rPr>
+          <w:rFonts w:ascii="Times New Roman" w:hAnsi="Times New Roman" w:cs="Times New Roman"/>
+          <w:sz w:val="24"/>
+          <w:szCs w:val="24"/>
+        </w:rPr>
+        <w:t>Q.</w:t>
+      </w:r>
+    </w:p>
+    <w:p>
+      <w:pPr>
+        <w:pStyle w:val="Prrafodelista"/>
+        <w:numPr>
+          <w:ilvl w:val="0"/>
+          <w:numId w:val="18"/>
+        </w:numPr>
+        <w:spacing w:after="240" w:line="240" w:lineRule="auto"/>
+        <w:ind w:left="641" w:hanging="284"/>
+        <w:rPr>
+          <w:rFonts w:ascii="Times New Roman" w:hAnsi="Times New Roman" w:cs="Times New Roman"/>
+          <w:sz w:val="24"/>
+          <w:szCs w:val="24"/>
+        </w:rPr>
+      </w:pPr>
+      <w:r>
+        <w:rPr>
+          <w:rFonts w:ascii="Times New Roman" w:hAnsi="Times New Roman" w:cs="Times New Roman"/>
+          <w:sz w:val="24"/>
+          <w:szCs w:val="24"/>
+        </w:rPr>
+        <w:t>Alfa: ratio de aprendizaje, funciona tal y como está explicado en la descripción del algoritmo</w:t>
+      </w:r>
+      <w:r>
+        <w:rPr>
+          <w:rFonts w:ascii="Times New Roman" w:hAnsi="Times New Roman" w:cs="Times New Roman"/>
+          <w:sz w:val="24"/>
+          <w:szCs w:val="24"/>
+        </w:rPr>
+        <w:t>.</w:t>
+      </w:r>
+    </w:p>
+    <w:p>
+      <w:pPr>
+        <w:pStyle w:val="Prrafodelista"/>
+        <w:numPr>
+          <w:ilvl w:val="0"/>
+          <w:numId w:val="18"/>
+        </w:numPr>
+        <w:spacing w:after="240" w:line="240" w:lineRule="auto"/>
+        <w:ind w:left="641" w:hanging="284"/>
+        <w:rPr>
+          <w:rFonts w:ascii="Times New Roman" w:hAnsi="Times New Roman" w:cs="Times New Roman"/>
+          <w:sz w:val="24"/>
+          <w:szCs w:val="24"/>
+        </w:rPr>
+      </w:pPr>
+      <w:r>
+        <w:rPr>
+          <w:rFonts w:ascii="Times New Roman" w:hAnsi="Times New Roman" w:cs="Times New Roman"/>
+          <w:sz w:val="24"/>
+          <w:szCs w:val="24"/>
+        </w:rPr>
+        <w:t>Gamma: ratio de descuento</w:t>
+      </w:r>
+      <w:r>
+        <w:rPr>
+          <w:rFonts w:ascii="Times New Roman" w:hAnsi="Times New Roman" w:cs="Times New Roman"/>
+          <w:sz w:val="24"/>
+          <w:szCs w:val="24"/>
+        </w:rPr>
+        <w:t>, funciona tal y como está explicado en la descripción del algoritmo.</w:t>
+      </w:r>
+    </w:p>
+    <w:p>
+      <w:pPr>
+        <w:pStyle w:val="Prrafodelista"/>
+        <w:numPr>
+          <w:ilvl w:val="0"/>
+          <w:numId w:val="18"/>
+        </w:numPr>
+        <w:spacing w:after="240" w:line="240" w:lineRule="auto"/>
+        <w:ind w:left="641" w:hanging="284"/>
+        <w:rPr>
+          <w:rFonts w:ascii="Times New Roman" w:hAnsi="Times New Roman" w:cs="Times New Roman"/>
+          <w:sz w:val="24"/>
+          <w:szCs w:val="24"/>
+        </w:rPr>
+      </w:pPr>
+      <w:r>
+        <w:rPr>
+          <w:rFonts w:ascii="Times New Roman" w:hAnsi="Times New Roman" w:cs="Times New Roman"/>
+          <w:sz w:val="24"/>
+          <w:szCs w:val="24"/>
+        </w:rPr>
+        <w:t>Recompensa de meta: qué valor se usa como recompensa para el estado meta.</w:t>
+      </w:r>
+    </w:p>
+    <w:p>
+      <w:pPr>
+        <w:pStyle w:val="Prrafodelista"/>
+        <w:numPr>
+          <w:ilvl w:val="0"/>
+          <w:numId w:val="18"/>
+        </w:numPr>
+        <w:spacing w:after="240" w:line="240" w:lineRule="auto"/>
+        <w:ind w:left="641" w:hanging="284"/>
+        <w:rPr>
+          <w:rFonts w:ascii="Times New Roman" w:hAnsi="Times New Roman" w:cs="Times New Roman"/>
+          <w:sz w:val="24"/>
+          <w:szCs w:val="24"/>
+        </w:rPr>
+      </w:pPr>
+      <w:r>
+        <w:rPr>
+          <w:rFonts w:ascii="Times New Roman" w:hAnsi="Times New Roman" w:cs="Times New Roman"/>
+          <w:sz w:val="24"/>
+          <w:szCs w:val="24"/>
+        </w:rPr>
+        <w:t>Recompensa</w:t>
+      </w:r>
+      <w:r>
+        <w:rPr>
+          <w:rFonts w:ascii="Times New Roman" w:hAnsi="Times New Roman" w:cs="Times New Roman"/>
+          <w:sz w:val="24"/>
+          <w:szCs w:val="24"/>
+        </w:rPr>
+        <w:t xml:space="preserve"> de muro: qué valor se usa como recompensa </w:t>
+      </w:r>
+      <w:r>
+        <w:rPr>
+          <w:rFonts w:ascii="Times New Roman" w:hAnsi="Times New Roman" w:cs="Times New Roman"/>
+          <w:sz w:val="24"/>
+          <w:szCs w:val="24"/>
+        </w:rPr>
+        <w:t>en un estado donde haya un muro.</w:t>
+      </w:r>
+    </w:p>
+    <w:p>
+      <w:pPr>
+        <w:spacing w:after="240" w:line="240" w:lineRule="auto"/>
+        <w:ind w:firstLine="284"/>
+        <w:rPr>
+          <w:rFonts w:ascii="Times New Roman" w:hAnsi="Times New Roman" w:cs="Times New Roman"/>
+          <w:sz w:val="24"/>
+          <w:szCs w:val="24"/>
+        </w:rPr>
+      </w:pPr>
+      <w:r>
+        <w:rPr>
+          <w:rFonts w:ascii="Times New Roman" w:hAnsi="Times New Roman" w:cs="Times New Roman"/>
+          <w:sz w:val="24"/>
+          <w:szCs w:val="24"/>
+        </w:rPr>
+        <w:t>Los valores por defecto se pueden ver en la siguiente imagen, sacada directamente del inspector de Unity</w:t>
+      </w:r>
+      <w:r>
+        <w:rPr>
+          <w:rFonts w:ascii="Times New Roman" w:hAnsi="Times New Roman" w:cs="Times New Roman"/>
+          <w:sz w:val="24"/>
+          <w:szCs w:val="24"/>
+        </w:rPr>
+        <w:t>:</w:t>
+      </w:r>
+    </w:p>
+    <w:p>
+      <w:pPr>
+        <w:ind w:left="284"/>
+      </w:pPr>
+      <w:r>
+        <w:rPr>
+          <w:noProof/>
+        </w:rPr>
+        <w:drawing>
+          <wp:inline distT="0" distB="0" distL="0" distR="0" wp14:anchorId="61DA5819" wp14:editId="68388B0F">
+            <wp:extent cx="4531542" cy="1066800"/>
+            <wp:effectExtent l="38100" t="38100" r="97790" b="95250"/>
+            <wp:docPr id="1" name="Imagen 1"/>
+            <wp:cNvGraphicFramePr>
+              <a:graphicFrameLocks xmlns:a="http://schemas.openxmlformats.org/drawingml/2006/main" noChangeAspect="1"/>
+            </wp:cNvGraphicFramePr>
+            <a:graphic xmlns:a="http://schemas.openxmlformats.org/drawingml/2006/main">
+              <a:graphicData uri="http://schemas.openxmlformats.org/drawingml/2006/picture">
+                <pic:pic xmlns:pic="http://schemas.openxmlformats.org/drawingml/2006/picture">
+                  <pic:nvPicPr>
+                    <pic:cNvPr id="1" name=""/>
+                    <pic:cNvPicPr/>
+                  </pic:nvPicPr>
+                  <pic:blipFill>
+                    <a:blip r:embed="rId10">
+                      <a:extLst>
+                        <a:ext uri="{BEBA8EAE-BF5A-486C-A8C5-ECC9F3942E4B}">
+                          <a14:imgProps xmlns:a14="http://schemas.microsoft.com/office/drawing/2010/main">
+                            <a14:imgLayer r:embed="rId11">
+                              <a14:imgEffect>
+                                <a14:brightnessContrast bright="20000" contrast="-40000"/>
+                              </a14:imgEffect>
+                            </a14:imgLayer>
+                          </a14:imgProps>
+                        </a:ext>
+                        <a:ext uri="{28A0092B-C50C-407E-A947-70E740481C1C}">
+                          <a14:useLocalDpi xmlns:a14="http://schemas.microsoft.com/office/drawing/2010/main" val="0"/>
+                        </a:ext>
+                      </a:extLst>
+                    </a:blip>
+                    <a:stretch>
+                      <a:fillRect/>
+                    </a:stretch>
+                  </pic:blipFill>
+                  <pic:spPr>
+                    <a:xfrm>
+                      <a:off x="0" y="0"/>
+                      <a:ext cx="4531542" cy="1066800"/>
+                    </a:xfrm>
+                    <a:prstGeom prst="rect">
+                      <a:avLst/>
+                    </a:prstGeom>
+                    <a:effectLst>
+                      <a:outerShdw blurRad="50800" dist="38100" dir="2700000" algn="tl" rotWithShape="0">
+                        <a:prstClr val="black">
+                          <a:alpha val="40000"/>
+                        </a:prstClr>
+                      </a:outerShdw>
+                    </a:effectLst>
+                  </pic:spPr>
+                </pic:pic>
+              </a:graphicData>
+            </a:graphic>
+          </wp:inline>
+        </w:drawing>
       </w:r>
     </w:p>
     <w:p>
@@ -3217,7 +3652,7 @@
           <w:szCs w:val="24"/>
         </w:rPr>
       </w:pPr>
-      <w:bookmarkStart w:id="5" w:name="_Toc24547915"/>
+      <w:bookmarkStart w:id="6" w:name="_Toc24571916"/>
       <w:r>
         <w:rPr>
           <w:rFonts w:ascii="Times New Roman" w:hAnsi="Times New Roman" w:cs="Times New Roman"/>
@@ -3227,7 +3662,6 @@
           <w:sz w:val="24"/>
           <w:szCs w:val="24"/>
         </w:rPr>
-        <w:lastRenderedPageBreak/>
         <w:t>La función</w:t>
       </w:r>
       <w:r>
@@ -3257,7 +3691,7 @@
         </w:rPr>
         <w:t>AlgoritmoQ</w:t>
       </w:r>
-      <w:bookmarkEnd w:id="5"/>
+      <w:bookmarkEnd w:id="6"/>
       <w:proofErr w:type="spellEnd"/>
     </w:p>
     <w:p>
@@ -3589,7 +4023,7 @@
           <w:szCs w:val="24"/>
         </w:rPr>
       </w:pPr>
-      <w:bookmarkStart w:id="6" w:name="_Toc24547916"/>
+      <w:bookmarkStart w:id="7" w:name="_Toc24571917"/>
       <w:r>
         <w:rPr>
           <w:rFonts w:ascii="Times New Roman" w:hAnsi="Times New Roman" w:cs="Times New Roman"/>
@@ -3654,7 +4088,7 @@
         </w:rPr>
         <w:t>EscribirFichero</w:t>
       </w:r>
-      <w:bookmarkEnd w:id="6"/>
+      <w:bookmarkEnd w:id="7"/>
       <w:proofErr w:type="spellEnd"/>
     </w:p>
     <w:p>
@@ -3756,6 +4190,7 @@
           <w:sz w:val="24"/>
           <w:szCs w:val="24"/>
         </w:rPr>
+        <w:lastRenderedPageBreak/>
         <w:t>En</w:t>
       </w:r>
       <w:r>
@@ -3800,7 +4235,7 @@
           <w:sz w:val="24"/>
           <w:szCs w:val="24"/>
         </w:rPr>
-        <w:t xml:space="preserve">, se genera la ruta y el nombre del archivo en una </w:t>
+        <w:t xml:space="preserve">, se genera el nombre del archivo en una </w:t>
       </w:r>
       <w:proofErr w:type="spellStart"/>
       <w:r>
@@ -3818,7 +4253,7 @@
           <w:sz w:val="24"/>
           <w:szCs w:val="24"/>
         </w:rPr>
-        <w:t xml:space="preserve"> y se comprueba si existe un fichero con ese nombre y en esa ruta</w:t>
+        <w:t xml:space="preserve"> y se comprueba si existe un fichero con ese nombre</w:t>
       </w:r>
       <w:r>
         <w:rPr>
@@ -4325,7 +4760,7 @@
           <w:szCs w:val="24"/>
         </w:rPr>
       </w:pPr>
-      <w:bookmarkStart w:id="7" w:name="_Toc24547917"/>
+      <w:bookmarkStart w:id="8" w:name="_Toc24571918"/>
       <w:r>
         <w:rPr>
           <w:rFonts w:ascii="Times New Roman" w:hAnsi="Times New Roman" w:cs="Times New Roman"/>
@@ -4351,7 +4786,7 @@
         </w:rPr>
         <w:t>GetNextMove</w:t>
       </w:r>
-      <w:bookmarkEnd w:id="7"/>
+      <w:bookmarkEnd w:id="8"/>
       <w:proofErr w:type="spellEnd"/>
     </w:p>
     <w:p>
@@ -4533,16 +4968,15 @@
           <w:color w:val="222A35" w:themeColor="text2" w:themeShade="80"/>
         </w:rPr>
       </w:pPr>
-      <w:bookmarkStart w:id="8" w:name="_Toc24547918"/>
+      <w:bookmarkStart w:id="9" w:name="_Toc24571919"/>
       <w:r>
         <w:rPr>
           <w:rFonts w:ascii="Times New Roman" w:hAnsi="Times New Roman" w:cs="Times New Roman"/>
           <w:color w:val="222A35" w:themeColor="text2" w:themeShade="80"/>
         </w:rPr>
-        <w:lastRenderedPageBreak/>
         <w:t>Dificultades y obstáculos en el desarrollo del algoritmo</w:t>
       </w:r>
-      <w:bookmarkEnd w:id="8"/>
+      <w:bookmarkEnd w:id="9"/>
     </w:p>
     <w:p>
       <w:pPr>
@@ -4558,7 +4992,7 @@
           <w:szCs w:val="24"/>
         </w:rPr>
       </w:pPr>
-      <w:bookmarkStart w:id="9" w:name="_Toc24547919"/>
+      <w:bookmarkStart w:id="10" w:name="_Toc24571920"/>
       <w:r>
         <w:rPr>
           <w:rFonts w:ascii="Times New Roman" w:hAnsi="Times New Roman" w:cs="Times New Roman"/>
@@ -4570,7 +5004,7 @@
         </w:rPr>
         <w:t>Salida del dominio del problema</w:t>
       </w:r>
-      <w:bookmarkEnd w:id="9"/>
+      <w:bookmarkEnd w:id="10"/>
     </w:p>
     <w:p>
       <w:pPr>
@@ -4672,7 +5106,7 @@
           <w:szCs w:val="24"/>
         </w:rPr>
       </w:pPr>
-      <w:bookmarkStart w:id="10" w:name="_Toc24547920"/>
+      <w:bookmarkStart w:id="11" w:name="_Toc24571921"/>
       <w:r>
         <w:rPr>
           <w:rFonts w:ascii="Times New Roman" w:hAnsi="Times New Roman" w:cs="Times New Roman"/>
@@ -4698,7 +5132,7 @@
         </w:rPr>
         <w:t>AlgoritmoQ</w:t>
       </w:r>
-      <w:bookmarkEnd w:id="10"/>
+      <w:bookmarkEnd w:id="11"/>
       <w:proofErr w:type="spellEnd"/>
     </w:p>
     <w:p>
@@ -4769,6 +5203,23 @@
           <w:szCs w:val="24"/>
         </w:rPr>
         <w:t>.</w:t>
+      </w:r>
+    </w:p>
+    <w:p>
+      <w:pPr>
+        <w:rPr>
+          <w:rFonts w:ascii="Times New Roman" w:hAnsi="Times New Roman" w:cs="Times New Roman"/>
+          <w:sz w:val="24"/>
+          <w:szCs w:val="24"/>
+        </w:rPr>
+      </w:pPr>
+      <w:r>
+        <w:rPr>
+          <w:rFonts w:ascii="Times New Roman" w:hAnsi="Times New Roman" w:cs="Times New Roman"/>
+          <w:sz w:val="24"/>
+          <w:szCs w:val="24"/>
+        </w:rPr>
+        <w:br w:type="page"/>
       </w:r>
     </w:p>
     <w:p>
@@ -4786,15 +5237,16 @@
           <w:color w:val="auto"/>
         </w:rPr>
       </w:pPr>
-      <w:bookmarkStart w:id="11" w:name="_Toc24547921"/>
+      <w:bookmarkStart w:id="12" w:name="_Toc24571922"/>
       <w:r>
         <w:rPr>
           <w:rFonts w:ascii="Times New Roman" w:hAnsi="Times New Roman" w:cs="Times New Roman"/>
           <w:color w:val="auto"/>
         </w:rPr>
+        <w:lastRenderedPageBreak/>
         <w:t>Discusión sobre los resultados obtenidos.</w:t>
       </w:r>
-      <w:bookmarkEnd w:id="11"/>
+      <w:bookmarkEnd w:id="12"/>
     </w:p>
     <w:p>
       <w:pPr>
@@ -4865,8 +5317,8 @@
       </w:r>
     </w:p>
     <w:sectPr>
-      <w:headerReference w:type="default" r:id="rId10"/>
-      <w:footerReference w:type="default" r:id="rId11"/>
+      <w:headerReference w:type="default" r:id="rId12"/>
+      <w:footerReference w:type="default" r:id="rId13"/>
       <w:pgSz w:w="11906" w:h="16838"/>
       <w:pgMar w:top="1417" w:right="1701" w:bottom="1417" w:left="1701" w:header="708" w:footer="708" w:gutter="0"/>
       <w:pgNumType w:start="1"/>
@@ -5234,7 +5686,89 @@
   <w:p>
     <w:pPr>
       <w:pStyle w:val="Encabezado"/>
+      <w:rPr>
+        <w:rFonts w:ascii="Times New Roman" w:hAnsi="Times New Roman" w:cs="Times New Roman"/>
+        <w:color w:val="7F7F7F" w:themeColor="text1" w:themeTint="80"/>
+      </w:rPr>
     </w:pPr>
+    <w:r>
+      <w:rPr>
+        <w:rFonts w:ascii="Times New Roman" w:hAnsi="Times New Roman" w:cs="Times New Roman"/>
+        <w:noProof/>
+        <w:sz w:val="24"/>
+        <w:szCs w:val="24"/>
+      </w:rPr>
+      <w:drawing>
+        <wp:anchor distT="0" distB="0" distL="114300" distR="114300" simplePos="0" relativeHeight="251661312" behindDoc="0" locked="0" layoutInCell="1" allowOverlap="1" wp14:anchorId="63712F87" wp14:editId="3016017F">
+          <wp:simplePos x="0" y="0"/>
+          <wp:positionH relativeFrom="margin">
+            <wp:posOffset>5770460</wp:posOffset>
+          </wp:positionH>
+          <wp:positionV relativeFrom="paragraph">
+            <wp:posOffset>-295127</wp:posOffset>
+          </wp:positionV>
+          <wp:extent cx="410289" cy="742208"/>
+          <wp:effectExtent l="0" t="0" r="8890" b="1270"/>
+          <wp:wrapNone/>
+          <wp:docPr id="2" name="Imagen 2"/>
+          <wp:cNvGraphicFramePr>
+            <a:graphicFrameLocks xmlns:a="http://schemas.openxmlformats.org/drawingml/2006/main" noChangeAspect="1"/>
+          </wp:cNvGraphicFramePr>
+          <a:graphic xmlns:a="http://schemas.openxmlformats.org/drawingml/2006/main">
+            <a:graphicData uri="http://schemas.openxmlformats.org/drawingml/2006/picture">
+              <pic:pic xmlns:pic="http://schemas.openxmlformats.org/drawingml/2006/picture">
+                <pic:nvPicPr>
+                  <pic:cNvPr id="29" name="Logo_URJC.png"/>
+                  <pic:cNvPicPr/>
+                </pic:nvPicPr>
+                <pic:blipFill rotWithShape="1">
+                  <a:blip r:embed="rId1" cstate="print">
+                    <a:alphaModFix amt="50000"/>
+                    <a:extLst>
+                      <a:ext uri="{28A0092B-C50C-407E-A947-70E740481C1C}">
+                        <a14:useLocalDpi xmlns:a14="http://schemas.microsoft.com/office/drawing/2010/main" val="0"/>
+                      </a:ext>
+                    </a:extLst>
+                  </a:blip>
+                  <a:srcRect l="23370" t="4891" r="28261" b="7609"/>
+                  <a:stretch/>
+                </pic:blipFill>
+                <pic:spPr bwMode="auto">
+                  <a:xfrm>
+                    <a:off x="0" y="0"/>
+                    <a:ext cx="410289" cy="742208"/>
+                  </a:xfrm>
+                  <a:prstGeom prst="rect">
+                    <a:avLst/>
+                  </a:prstGeom>
+                  <a:ln>
+                    <a:noFill/>
+                  </a:ln>
+                  <a:extLst>
+                    <a:ext uri="{53640926-AAD7-44D8-BBD7-CCE9431645EC}">
+                      <a14:shadowObscured xmlns:a14="http://schemas.microsoft.com/office/drawing/2010/main"/>
+                    </a:ext>
+                  </a:extLst>
+                </pic:spPr>
+              </pic:pic>
+            </a:graphicData>
+          </a:graphic>
+          <wp14:sizeRelH relativeFrom="margin">
+            <wp14:pctWidth>0</wp14:pctWidth>
+          </wp14:sizeRelH>
+          <wp14:sizeRelV relativeFrom="margin">
+            <wp14:pctHeight>0</wp14:pctHeight>
+          </wp14:sizeRelV>
+        </wp:anchor>
+      </w:drawing>
+    </w:r>
+    <w:r>
+      <w:rPr>
+        <w:rFonts w:ascii="Times New Roman" w:hAnsi="Times New Roman" w:cs="Times New Roman"/>
+        <w:color w:val="7F7F7F" w:themeColor="text1" w:themeTint="80"/>
+      </w:rPr>
+      <w:t>Autores: Pedro Casas Martínez, Adrián Vaquero Portillo</w:t>
+    </w:r>
   </w:p>
 </w:hdr>
 </file>
@@ -5470,6 +6004,119 @@
     </w:lvl>
   </w:abstractNum>
   <w:abstractNum w:abstractNumId="2" w15:restartNumberingAfterBreak="0">
+    <w:nsid w:val="05AC5A73"/>
+    <w:multiLevelType w:val="hybridMultilevel"/>
+    <w:tmpl w:val="609EF2C8"/>
+    <w:lvl w:ilvl="0" w:tplc="0C0A0001">
+      <w:start w:val="1"/>
+      <w:numFmt w:val="bullet"/>
+      <w:lvlText w:val=""/>
+      <w:lvlJc w:val="left"/>
+      <w:pPr>
+        <w:ind w:left="720" w:hanging="360"/>
+      </w:pPr>
+      <w:rPr>
+        <w:rFonts w:ascii="Symbol" w:hAnsi="Symbol" w:hint="default"/>
+      </w:rPr>
+    </w:lvl>
+    <w:lvl w:ilvl="1" w:tplc="0C0A0003" w:tentative="1">
+      <w:start w:val="1"/>
+      <w:numFmt w:val="bullet"/>
+      <w:lvlText w:val="o"/>
+      <w:lvlJc w:val="left"/>
+      <w:pPr>
+        <w:ind w:left="1440" w:hanging="360"/>
+      </w:pPr>
+      <w:rPr>
+        <w:rFonts w:ascii="Courier New" w:hAnsi="Courier New" w:cs="Courier New" w:hint="default"/>
+      </w:rPr>
+    </w:lvl>
+    <w:lvl w:ilvl="2" w:tplc="0C0A0005" w:tentative="1">
+      <w:start w:val="1"/>
+      <w:numFmt w:val="bullet"/>
+      <w:lvlText w:val=""/>
+      <w:lvlJc w:val="left"/>
+      <w:pPr>
+        <w:ind w:left="2160" w:hanging="360"/>
+      </w:pPr>
+      <w:rPr>
+        <w:rFonts w:ascii="Wingdings" w:hAnsi="Wingdings" w:hint="default"/>
+      </w:rPr>
+    </w:lvl>
+    <w:lvl w:ilvl="3" w:tplc="0C0A0001" w:tentative="1">
+      <w:start w:val="1"/>
+      <w:numFmt w:val="bullet"/>
+      <w:lvlText w:val=""/>
+      <w:lvlJc w:val="left"/>
+      <w:pPr>
+        <w:ind w:left="2880" w:hanging="360"/>
+      </w:pPr>
+      <w:rPr>
+        <w:rFonts w:ascii="Symbol" w:hAnsi="Symbol" w:hint="default"/>
+      </w:rPr>
+    </w:lvl>
+    <w:lvl w:ilvl="4" w:tplc="0C0A0003" w:tentative="1">
+      <w:start w:val="1"/>
+      <w:numFmt w:val="bullet"/>
+      <w:lvlText w:val="o"/>
+      <w:lvlJc w:val="left"/>
+      <w:pPr>
+        <w:ind w:left="3600" w:hanging="360"/>
+      </w:pPr>
+      <w:rPr>
+        <w:rFonts w:ascii="Courier New" w:hAnsi="Courier New" w:cs="Courier New" w:hint="default"/>
+      </w:rPr>
+    </w:lvl>
+    <w:lvl w:ilvl="5" w:tplc="0C0A0005" w:tentative="1">
+      <w:start w:val="1"/>
+      <w:numFmt w:val="bullet"/>
+      <w:lvlText w:val=""/>
+      <w:lvlJc w:val="left"/>
+      <w:pPr>
+        <w:ind w:left="4320" w:hanging="360"/>
+      </w:pPr>
+      <w:rPr>
+        <w:rFonts w:ascii="Wingdings" w:hAnsi="Wingdings" w:hint="default"/>
+      </w:rPr>
+    </w:lvl>
+    <w:lvl w:ilvl="6" w:tplc="0C0A0001" w:tentative="1">
+      <w:start w:val="1"/>
+      <w:numFmt w:val="bullet"/>
+      <w:lvlText w:val=""/>
+      <w:lvlJc w:val="left"/>
+      <w:pPr>
+        <w:ind w:left="5040" w:hanging="360"/>
+      </w:pPr>
+      <w:rPr>
+        <w:rFonts w:ascii="Symbol" w:hAnsi="Symbol" w:hint="default"/>
+      </w:rPr>
+    </w:lvl>
+    <w:lvl w:ilvl="7" w:tplc="0C0A0003" w:tentative="1">
+      <w:start w:val="1"/>
+      <w:numFmt w:val="bullet"/>
+      <w:lvlText w:val="o"/>
+      <w:lvlJc w:val="left"/>
+      <w:pPr>
+        <w:ind w:left="5760" w:hanging="360"/>
+      </w:pPr>
+      <w:rPr>
+        <w:rFonts w:ascii="Courier New" w:hAnsi="Courier New" w:cs="Courier New" w:hint="default"/>
+      </w:rPr>
+    </w:lvl>
+    <w:lvl w:ilvl="8" w:tplc="0C0A0005" w:tentative="1">
+      <w:start w:val="1"/>
+      <w:numFmt w:val="bullet"/>
+      <w:lvlText w:val=""/>
+      <w:lvlJc w:val="left"/>
+      <w:pPr>
+        <w:ind w:left="6480" w:hanging="360"/>
+      </w:pPr>
+      <w:rPr>
+        <w:rFonts w:ascii="Wingdings" w:hAnsi="Wingdings" w:hint="default"/>
+      </w:rPr>
+    </w:lvl>
+  </w:abstractNum>
+  <w:abstractNum w:abstractNumId="3" w15:restartNumberingAfterBreak="0">
     <w:nsid w:val="0A7144F0"/>
     <w:multiLevelType w:val="hybridMultilevel"/>
     <w:tmpl w:val="8D28CADE"/>
@@ -5565,7 +6212,7 @@
       </w:pPr>
     </w:lvl>
   </w:abstractNum>
-  <w:abstractNum w:abstractNumId="3" w15:restartNumberingAfterBreak="0">
+  <w:abstractNum w:abstractNumId="4" w15:restartNumberingAfterBreak="0">
     <w:nsid w:val="0E8C3183"/>
     <w:multiLevelType w:val="hybridMultilevel"/>
     <w:tmpl w:val="31887BFE"/>
@@ -5654,7 +6301,7 @@
       </w:pPr>
     </w:lvl>
   </w:abstractNum>
-  <w:abstractNum w:abstractNumId="4" w15:restartNumberingAfterBreak="0">
+  <w:abstractNum w:abstractNumId="5" w15:restartNumberingAfterBreak="0">
     <w:nsid w:val="1A12666E"/>
     <w:multiLevelType w:val="multilevel"/>
     <w:tmpl w:val="BB0C6472"/>
@@ -5767,7 +6414,7 @@
       </w:rPr>
     </w:lvl>
   </w:abstractNum>
-  <w:abstractNum w:abstractNumId="5" w15:restartNumberingAfterBreak="0">
+  <w:abstractNum w:abstractNumId="6" w15:restartNumberingAfterBreak="0">
     <w:nsid w:val="29375703"/>
     <w:multiLevelType w:val="hybridMultilevel"/>
     <w:tmpl w:val="D8641FAC"/>
@@ -5881,7 +6528,7 @@
       </w:rPr>
     </w:lvl>
   </w:abstractNum>
-  <w:abstractNum w:abstractNumId="6" w15:restartNumberingAfterBreak="0">
+  <w:abstractNum w:abstractNumId="7" w15:restartNumberingAfterBreak="0">
     <w:nsid w:val="2B1B55F2"/>
     <w:multiLevelType w:val="hybridMultilevel"/>
     <w:tmpl w:val="3C7EFA08"/>
@@ -5972,7 +6619,7 @@
       </w:pPr>
     </w:lvl>
   </w:abstractNum>
-  <w:abstractNum w:abstractNumId="7" w15:restartNumberingAfterBreak="0">
+  <w:abstractNum w:abstractNumId="8" w15:restartNumberingAfterBreak="0">
     <w:nsid w:val="305450C3"/>
     <w:multiLevelType w:val="multilevel"/>
     <w:tmpl w:val="2886261A"/>
@@ -6085,7 +6732,7 @@
       </w:rPr>
     </w:lvl>
   </w:abstractNum>
-  <w:abstractNum w:abstractNumId="8" w15:restartNumberingAfterBreak="0">
+  <w:abstractNum w:abstractNumId="9" w15:restartNumberingAfterBreak="0">
     <w:nsid w:val="3A5752AB"/>
     <w:multiLevelType w:val="multilevel"/>
     <w:tmpl w:val="6B680652"/>
@@ -6198,7 +6845,120 @@
       </w:rPr>
     </w:lvl>
   </w:abstractNum>
-  <w:abstractNum w:abstractNumId="9" w15:restartNumberingAfterBreak="0">
+  <w:abstractNum w:abstractNumId="10" w15:restartNumberingAfterBreak="0">
+    <w:nsid w:val="3CFE26B7"/>
+    <w:multiLevelType w:val="hybridMultilevel"/>
+    <w:tmpl w:val="EDFA48E6"/>
+    <w:lvl w:ilvl="0" w:tplc="0C0A0001">
+      <w:start w:val="1"/>
+      <w:numFmt w:val="bullet"/>
+      <w:lvlText w:val=""/>
+      <w:lvlJc w:val="left"/>
+      <w:pPr>
+        <w:ind w:left="720" w:hanging="360"/>
+      </w:pPr>
+      <w:rPr>
+        <w:rFonts w:ascii="Symbol" w:hAnsi="Symbol" w:hint="default"/>
+      </w:rPr>
+    </w:lvl>
+    <w:lvl w:ilvl="1" w:tplc="0C0A0003" w:tentative="1">
+      <w:start w:val="1"/>
+      <w:numFmt w:val="bullet"/>
+      <w:lvlText w:val="o"/>
+      <w:lvlJc w:val="left"/>
+      <w:pPr>
+        <w:ind w:left="1440" w:hanging="360"/>
+      </w:pPr>
+      <w:rPr>
+        <w:rFonts w:ascii="Courier New" w:hAnsi="Courier New" w:cs="Courier New" w:hint="default"/>
+      </w:rPr>
+    </w:lvl>
+    <w:lvl w:ilvl="2" w:tplc="0C0A0005" w:tentative="1">
+      <w:start w:val="1"/>
+      <w:numFmt w:val="bullet"/>
+      <w:lvlText w:val=""/>
+      <w:lvlJc w:val="left"/>
+      <w:pPr>
+        <w:ind w:left="2160" w:hanging="360"/>
+      </w:pPr>
+      <w:rPr>
+        <w:rFonts w:ascii="Wingdings" w:hAnsi="Wingdings" w:hint="default"/>
+      </w:rPr>
+    </w:lvl>
+    <w:lvl w:ilvl="3" w:tplc="0C0A0001" w:tentative="1">
+      <w:start w:val="1"/>
+      <w:numFmt w:val="bullet"/>
+      <w:lvlText w:val=""/>
+      <w:lvlJc w:val="left"/>
+      <w:pPr>
+        <w:ind w:left="2880" w:hanging="360"/>
+      </w:pPr>
+      <w:rPr>
+        <w:rFonts w:ascii="Symbol" w:hAnsi="Symbol" w:hint="default"/>
+      </w:rPr>
+    </w:lvl>
+    <w:lvl w:ilvl="4" w:tplc="0C0A0003" w:tentative="1">
+      <w:start w:val="1"/>
+      <w:numFmt w:val="bullet"/>
+      <w:lvlText w:val="o"/>
+      <w:lvlJc w:val="left"/>
+      <w:pPr>
+        <w:ind w:left="3600" w:hanging="360"/>
+      </w:pPr>
+      <w:rPr>
+        <w:rFonts w:ascii="Courier New" w:hAnsi="Courier New" w:cs="Courier New" w:hint="default"/>
+      </w:rPr>
+    </w:lvl>
+    <w:lvl w:ilvl="5" w:tplc="0C0A0005" w:tentative="1">
+      <w:start w:val="1"/>
+      <w:numFmt w:val="bullet"/>
+      <w:lvlText w:val=""/>
+      <w:lvlJc w:val="left"/>
+      <w:pPr>
+        <w:ind w:left="4320" w:hanging="360"/>
+      </w:pPr>
+      <w:rPr>
+        <w:rFonts w:ascii="Wingdings" w:hAnsi="Wingdings" w:hint="default"/>
+      </w:rPr>
+    </w:lvl>
+    <w:lvl w:ilvl="6" w:tplc="0C0A0001" w:tentative="1">
+      <w:start w:val="1"/>
+      <w:numFmt w:val="bullet"/>
+      <w:lvlText w:val=""/>
+      <w:lvlJc w:val="left"/>
+      <w:pPr>
+        <w:ind w:left="5040" w:hanging="360"/>
+      </w:pPr>
+      <w:rPr>
+        <w:rFonts w:ascii="Symbol" w:hAnsi="Symbol" w:hint="default"/>
+      </w:rPr>
+    </w:lvl>
+    <w:lvl w:ilvl="7" w:tplc="0C0A0003" w:tentative="1">
+      <w:start w:val="1"/>
+      <w:numFmt w:val="bullet"/>
+      <w:lvlText w:val="o"/>
+      <w:lvlJc w:val="left"/>
+      <w:pPr>
+        <w:ind w:left="5760" w:hanging="360"/>
+      </w:pPr>
+      <w:rPr>
+        <w:rFonts w:ascii="Courier New" w:hAnsi="Courier New" w:cs="Courier New" w:hint="default"/>
+      </w:rPr>
+    </w:lvl>
+    <w:lvl w:ilvl="8" w:tplc="0C0A0005" w:tentative="1">
+      <w:start w:val="1"/>
+      <w:numFmt w:val="bullet"/>
+      <w:lvlText w:val=""/>
+      <w:lvlJc w:val="left"/>
+      <w:pPr>
+        <w:ind w:left="6480" w:hanging="360"/>
+      </w:pPr>
+      <w:rPr>
+        <w:rFonts w:ascii="Wingdings" w:hAnsi="Wingdings" w:hint="default"/>
+      </w:rPr>
+    </w:lvl>
+  </w:abstractNum>
+  <w:abstractNum w:abstractNumId="11" w15:restartNumberingAfterBreak="0">
     <w:nsid w:val="472354E0"/>
     <w:multiLevelType w:val="hybridMultilevel"/>
     <w:tmpl w:val="CE507F76"/>
@@ -6311,7 +7071,7 @@
       </w:rPr>
     </w:lvl>
   </w:abstractNum>
-  <w:abstractNum w:abstractNumId="10" w15:restartNumberingAfterBreak="0">
+  <w:abstractNum w:abstractNumId="12" w15:restartNumberingAfterBreak="0">
     <w:nsid w:val="49A8045E"/>
     <w:multiLevelType w:val="hybridMultilevel"/>
     <w:tmpl w:val="7C541412"/>
@@ -6425,7 +7185,7 @@
       </w:rPr>
     </w:lvl>
   </w:abstractNum>
-  <w:abstractNum w:abstractNumId="11" w15:restartNumberingAfterBreak="0">
+  <w:abstractNum w:abstractNumId="13" w15:restartNumberingAfterBreak="0">
     <w:nsid w:val="65984A53"/>
     <w:multiLevelType w:val="hybridMultilevel"/>
     <w:tmpl w:val="4F62FCB0"/>
@@ -6511,7 +7271,7 @@
       </w:pPr>
     </w:lvl>
   </w:abstractNum>
-  <w:abstractNum w:abstractNumId="12" w15:restartNumberingAfterBreak="0">
+  <w:abstractNum w:abstractNumId="14" w15:restartNumberingAfterBreak="0">
     <w:nsid w:val="71D95027"/>
     <w:multiLevelType w:val="hybridMultilevel"/>
     <w:tmpl w:val="37C02FC8"/>
@@ -6597,7 +7357,7 @@
       </w:pPr>
     </w:lvl>
   </w:abstractNum>
-  <w:abstractNum w:abstractNumId="13" w15:restartNumberingAfterBreak="0">
+  <w:abstractNum w:abstractNumId="15" w15:restartNumberingAfterBreak="0">
     <w:nsid w:val="7CB75F3E"/>
     <w:multiLevelType w:val="multilevel"/>
     <w:tmpl w:val="480C5FF2"/>
@@ -6710,7 +7470,7 @@
       </w:rPr>
     </w:lvl>
   </w:abstractNum>
-  <w:abstractNum w:abstractNumId="14" w15:restartNumberingAfterBreak="0">
+  <w:abstractNum w:abstractNumId="16" w15:restartNumberingAfterBreak="0">
     <w:nsid w:val="7D11530D"/>
     <w:multiLevelType w:val="hybridMultilevel"/>
     <w:tmpl w:val="51B2ADAE"/>
@@ -6824,7 +7584,7 @@
       </w:rPr>
     </w:lvl>
   </w:abstractNum>
-  <w:abstractNum w:abstractNumId="15" w15:restartNumberingAfterBreak="0">
+  <w:abstractNum w:abstractNumId="17" w15:restartNumberingAfterBreak="0">
     <w:nsid w:val="7E76475A"/>
     <w:multiLevelType w:val="hybridMultilevel"/>
     <w:tmpl w:val="26F4CA1E"/>
@@ -6938,52 +7698,58 @@
     </w:lvl>
   </w:abstractNum>
   <w:num w:numId="1">
-    <w:abstractNumId w:val="14"/>
+    <w:abstractNumId w:val="16"/>
   </w:num>
   <w:num w:numId="2">
-    <w:abstractNumId w:val="2"/>
+    <w:abstractNumId w:val="3"/>
   </w:num>
   <w:num w:numId="3">
-    <w:abstractNumId w:val="3"/>
+    <w:abstractNumId w:val="4"/>
   </w:num>
   <w:num w:numId="4">
     <w:abstractNumId w:val="1"/>
   </w:num>
   <w:num w:numId="5">
-    <w:abstractNumId w:val="12"/>
+    <w:abstractNumId w:val="14"/>
   </w:num>
   <w:num w:numId="6">
-    <w:abstractNumId w:val="6"/>
+    <w:abstractNumId w:val="7"/>
   </w:num>
   <w:num w:numId="7">
-    <w:abstractNumId w:val="11"/>
+    <w:abstractNumId w:val="13"/>
   </w:num>
   <w:num w:numId="8">
-    <w:abstractNumId w:val="15"/>
+    <w:abstractNumId w:val="17"/>
   </w:num>
   <w:num w:numId="9">
-    <w:abstractNumId w:val="10"/>
+    <w:abstractNumId w:val="12"/>
   </w:num>
   <w:num w:numId="10">
     <w:abstractNumId w:val="0"/>
   </w:num>
   <w:num w:numId="11">
+    <w:abstractNumId w:val="9"/>
+  </w:num>
+  <w:num w:numId="12">
+    <w:abstractNumId w:val="5"/>
+  </w:num>
+  <w:num w:numId="13">
     <w:abstractNumId w:val="8"/>
   </w:num>
-  <w:num w:numId="12">
-    <w:abstractNumId w:val="4"/>
-  </w:num>
-  <w:num w:numId="13">
-    <w:abstractNumId w:val="7"/>
-  </w:num>
   <w:num w:numId="14">
-    <w:abstractNumId w:val="13"/>
+    <w:abstractNumId w:val="15"/>
   </w:num>
   <w:num w:numId="15">
-    <w:abstractNumId w:val="5"/>
+    <w:abstractNumId w:val="6"/>
   </w:num>
   <w:num w:numId="16">
-    <w:abstractNumId w:val="9"/>
+    <w:abstractNumId w:val="11"/>
+  </w:num>
+  <w:num w:numId="17">
+    <w:abstractNumId w:val="10"/>
+  </w:num>
+  <w:num w:numId="18">
+    <w:abstractNumId w:val="2"/>
   </w:num>
 </w:numbering>
 </file>
@@ -8005,7 +8771,7 @@
 </file>
 
 <file path=customXml/itemProps1.xml><?xml version="1.0" encoding="utf-8"?>
-<ds:datastoreItem xmlns:ds="http://schemas.openxmlformats.org/officeDocument/2006/customXml" ds:itemID="{6E1E1B22-40BD-45D8-A90E-49EF960290E2}">
+<ds:datastoreItem xmlns:ds="http://schemas.openxmlformats.org/officeDocument/2006/customXml" ds:itemID="{69E98C63-8CD8-4281-9B0E-442DF8090ADF}">
   <ds:schemaRefs>
     <ds:schemaRef ds:uri="http://schemas.openxmlformats.org/officeDocument/2006/bibliography"/>
   </ds:schemaRefs>

</xml_diff>